<commit_message>
update web security report
</commit_message>
<xml_diff>
--- a/Web Application Security Report.docx
+++ b/Web Application Security Report.docx
@@ -8,10 +8,7 @@
         <w:jc w:val="center"/>
       </w:pPr>
       <w:r>
-        <w:t>Web Application Security R</w:t>
-      </w:r>
-      <w:r>
-        <w:t>eport</w:t>
+        <w:t>Web Application Security Report</w:t>
       </w:r>
     </w:p>
     <w:p>
@@ -55,10 +52,199 @@
         <w:t>SQL Injection</w:t>
       </w:r>
     </w:p>
-    <w:p/>
-    <w:p>
-      <w:r>
-        <w:t>1: SQL Injection using Website search engine</w:t>
+    <w:p>
+      <w:pPr>
+        <w:rPr>
+          <w:rFonts w:asciiTheme="majorHAnsi" w:hAnsiTheme="majorHAnsi"/>
+        </w:rPr>
+      </w:pPr>
+    </w:p>
+    <w:p>
+      <w:pPr>
+        <w:rPr>
+          <w:rFonts w:asciiTheme="majorHAnsi" w:hAnsiTheme="majorHAnsi"/>
+        </w:rPr>
+      </w:pPr>
+      <w:r>
+        <w:rPr>
+          <w:rFonts w:asciiTheme="majorHAnsi" w:hAnsiTheme="majorHAnsi"/>
+        </w:rPr>
+        <w:t xml:space="preserve">1: </w:t>
+      </w:r>
+      <w:r>
+        <w:rPr>
+          <w:rFonts w:asciiTheme="majorHAnsi" w:hAnsiTheme="majorHAnsi"/>
+        </w:rPr>
+        <w:t>What is SQL Injection?</w:t>
+      </w:r>
+    </w:p>
+    <w:p>
+      <w:pPr>
+        <w:rPr>
+          <w:rFonts w:asciiTheme="majorHAnsi" w:hAnsiTheme="majorHAnsi"/>
+        </w:rPr>
+      </w:pPr>
+      <w:r>
+        <w:rPr>
+          <w:rFonts w:asciiTheme="majorHAnsi" w:hAnsiTheme="majorHAnsi"/>
+        </w:rPr>
+        <w:t>SQL injection is a type of web application security vulnerability in which an attacker is able to submit a SQL command that is executed by a web application, exposing the back-end database. A SQL injection attack can occur when a web application utilizes user-supplied data without proper validation or encoding as part of a command or query. The specially crafted user data tricks the application into executing unintended commands or changing data. SQL injection allows an attacker to create, read, update, alter or delete data stored in the back-end database. In its most common form, a SQL injection attack gives access to sensitive information such as social security numbers, credit card numbers or other financial data. SQL injection is one of the most prevalent types of web application security vulnerability and hacker almost using SQL Injection to attack Website.</w:t>
+      </w:r>
+    </w:p>
+    <w:p>
+      <w:pPr>
+        <w:rPr>
+          <w:rFonts w:asciiTheme="majorHAnsi" w:hAnsiTheme="majorHAnsi"/>
+        </w:rPr>
+      </w:pPr>
+      <w:r>
+        <w:rPr>
+          <w:rFonts w:asciiTheme="majorHAnsi" w:hAnsiTheme="majorHAnsi"/>
+        </w:rPr>
+        <w:t xml:space="preserve">2: </w:t>
+      </w:r>
+      <w:r>
+        <w:rPr>
+          <w:rFonts w:asciiTheme="majorHAnsi" w:hAnsiTheme="majorHAnsi"/>
+        </w:rPr>
+        <w:t>Preventing SQL Injection</w:t>
+      </w:r>
+    </w:p>
+    <w:p>
+      <w:pPr>
+        <w:rPr>
+          <w:rFonts w:asciiTheme="majorHAnsi" w:hAnsiTheme="majorHAnsi"/>
+        </w:rPr>
+      </w:pPr>
+      <w:r>
+        <w:rPr>
+          <w:rFonts w:asciiTheme="majorHAnsi" w:hAnsiTheme="majorHAnsi"/>
+        </w:rPr>
+        <w:t>You can prevent SQL injection if you adopt an input validation technique in which user input is authenticated against a set of defined rules for length, type and syntax and also against business rules.</w:t>
+      </w:r>
+    </w:p>
+    <w:p>
+      <w:pPr>
+        <w:rPr>
+          <w:rFonts w:asciiTheme="majorHAnsi" w:hAnsiTheme="majorHAnsi"/>
+        </w:rPr>
+      </w:pPr>
+      <w:r>
+        <w:rPr>
+          <w:rFonts w:asciiTheme="majorHAnsi" w:hAnsiTheme="majorHAnsi"/>
+        </w:rPr>
+        <w:t>You should ensure that users with the permission to access the database have the least privileges. Additionally, do not use system administrator accounts like “</w:t>
+      </w:r>
+      <w:proofErr w:type="spellStart"/>
+      <w:r>
+        <w:rPr>
+          <w:rFonts w:asciiTheme="majorHAnsi" w:hAnsiTheme="majorHAnsi"/>
+        </w:rPr>
+        <w:t>sa</w:t>
+      </w:r>
+      <w:proofErr w:type="spellEnd"/>
+      <w:r>
+        <w:rPr>
+          <w:rFonts w:asciiTheme="majorHAnsi" w:hAnsiTheme="majorHAnsi"/>
+        </w:rPr>
+        <w:t>” for web applications. Also, you should always make sure that a database user is created only for a specific application and this user is not able to access other applications. Another method for preventing SQL injection attacks is to remove all stored procedures that are</w:t>
+      </w:r>
+      <w:r>
+        <w:rPr>
+          <w:rFonts w:asciiTheme="majorHAnsi" w:hAnsiTheme="majorHAnsi"/>
+        </w:rPr>
+        <w:t xml:space="preserve"> not in use. </w:t>
+      </w:r>
+      <w:r>
+        <w:rPr>
+          <w:rFonts w:asciiTheme="majorHAnsi" w:hAnsiTheme="majorHAnsi"/>
+        </w:rPr>
+        <w:t>Use strongly typed parameterized query APIs with placeholder substitution markers, even when calling stored procedures.</w:t>
+      </w:r>
+      <w:r>
+        <w:rPr>
+          <w:rFonts w:asciiTheme="majorHAnsi" w:hAnsiTheme="majorHAnsi"/>
+        </w:rPr>
+        <w:t xml:space="preserve"> </w:t>
+      </w:r>
+      <w:r>
+        <w:rPr>
+          <w:rFonts w:asciiTheme="majorHAnsi" w:hAnsiTheme="majorHAnsi"/>
+        </w:rPr>
+        <w:t>Addition</w:t>
+      </w:r>
+      <w:r>
+        <w:rPr>
+          <w:rFonts w:asciiTheme="majorHAnsi" w:hAnsiTheme="majorHAnsi"/>
+        </w:rPr>
+        <w:t>,</w:t>
+      </w:r>
+      <w:r>
+        <w:rPr>
+          <w:rFonts w:asciiTheme="majorHAnsi" w:hAnsiTheme="majorHAnsi"/>
+        </w:rPr>
+        <w:t xml:space="preserve"> you should encrypt data before store to database, if hacker hacked your database your data still safe</w:t>
+      </w:r>
+      <w:r>
+        <w:rPr>
+          <w:rFonts w:asciiTheme="majorHAnsi" w:hAnsiTheme="majorHAnsi"/>
+        </w:rPr>
+        <w:t>.</w:t>
+      </w:r>
+      <w:bookmarkStart w:id="0" w:name="_GoBack"/>
+      <w:bookmarkEnd w:id="0"/>
+    </w:p>
+    <w:p>
+      <w:pPr>
+        <w:rPr>
+          <w:rFonts w:asciiTheme="majorHAnsi" w:hAnsiTheme="majorHAnsi"/>
+        </w:rPr>
+      </w:pPr>
+    </w:p>
+    <w:p>
+      <w:pPr>
+        <w:rPr>
+          <w:rFonts w:asciiTheme="majorHAnsi" w:hAnsiTheme="majorHAnsi"/>
+        </w:rPr>
+      </w:pPr>
+    </w:p>
+    <w:p>
+      <w:pPr>
+        <w:rPr>
+          <w:rFonts w:asciiTheme="majorHAnsi" w:hAnsiTheme="majorHAnsi"/>
+        </w:rPr>
+      </w:pPr>
+    </w:p>
+    <w:p>
+      <w:pPr>
+        <w:rPr>
+          <w:rFonts w:asciiTheme="majorHAnsi" w:hAnsiTheme="majorHAnsi"/>
+        </w:rPr>
+      </w:pPr>
+      <w:r>
+        <w:rPr>
+          <w:rFonts w:asciiTheme="majorHAnsi" w:hAnsiTheme="majorHAnsi"/>
+        </w:rPr>
+        <w:lastRenderedPageBreak/>
+        <w:t>3</w:t>
+      </w:r>
+      <w:r>
+        <w:rPr>
+          <w:rFonts w:asciiTheme="majorHAnsi" w:hAnsiTheme="majorHAnsi"/>
+        </w:rPr>
+        <w:t xml:space="preserve">: </w:t>
+      </w:r>
+      <w:r>
+        <w:rPr>
+          <w:rFonts w:asciiTheme="majorHAnsi" w:hAnsiTheme="majorHAnsi"/>
+        </w:rPr>
+        <w:t xml:space="preserve">Demo </w:t>
+      </w:r>
+      <w:r>
+        <w:rPr>
+          <w:rFonts w:asciiTheme="majorHAnsi" w:hAnsiTheme="majorHAnsi"/>
+        </w:rPr>
+        <w:t>SQL Injection using Website search engine</w:t>
       </w:r>
     </w:p>
     <w:p>
@@ -68,25 +254,33 @@
           <w:ilvl w:val="0"/>
           <w:numId w:val="1"/>
         </w:numPr>
-      </w:pPr>
-      <w:r>
+        <w:rPr>
+          <w:rFonts w:asciiTheme="majorHAnsi" w:hAnsiTheme="majorHAnsi"/>
+        </w:rPr>
+      </w:pPr>
+      <w:r>
+        <w:rPr>
+          <w:rFonts w:asciiTheme="majorHAnsi" w:hAnsiTheme="majorHAnsi"/>
+        </w:rPr>
         <w:t>This is a demo Website using Oracle Database</w:t>
       </w:r>
-      <w:bookmarkStart w:id="0" w:name="_GoBack"/>
-      <w:bookmarkEnd w:id="0"/>
-    </w:p>
-    <w:p>
-      <w:pPr>
-        <w:ind w:left="360"/>
-      </w:pPr>
-      <w:r>
-        <w:rPr>
+    </w:p>
+    <w:p>
+      <w:pPr>
+        <w:ind w:left="360"/>
+        <w:rPr>
+          <w:rFonts w:asciiTheme="majorHAnsi" w:hAnsiTheme="majorHAnsi"/>
+        </w:rPr>
+      </w:pPr>
+      <w:r>
+        <w:rPr>
+          <w:rFonts w:asciiTheme="majorHAnsi" w:hAnsiTheme="majorHAnsi"/>
           <w:noProof/>
         </w:rPr>
         <w:drawing>
           <wp:inline distT="0" distB="0" distL="0" distR="0">
-            <wp:extent cx="5943600" cy="3343275"/>
-            <wp:effectExtent l="0" t="0" r="0" b="9525"/>
+            <wp:extent cx="5274860" cy="2475230"/>
+            <wp:effectExtent l="0" t="0" r="2540" b="1270"/>
             <wp:docPr id="1" name="Picture 1"/>
             <wp:cNvGraphicFramePr>
               <a:graphicFrameLocks xmlns:a="http://schemas.openxmlformats.org/drawingml/2006/main" noChangeAspect="1"/>
@@ -113,7 +307,7 @@
                   <pic:spPr>
                     <a:xfrm>
                       <a:off x="0" y="0"/>
-                      <a:ext cx="5943600" cy="3343275"/>
+                      <a:ext cx="5274860" cy="2475230"/>
                     </a:xfrm>
                     <a:prstGeom prst="rect">
                       <a:avLst/>
@@ -129,52 +323,49 @@
     <w:p>
       <w:pPr>
         <w:ind w:left="360"/>
-      </w:pPr>
-    </w:p>
-    <w:p>
-      <w:pPr>
-        <w:ind w:left="360"/>
-      </w:pPr>
-    </w:p>
-    <w:p>
-      <w:pPr>
-        <w:ind w:left="360"/>
-      </w:pPr>
-    </w:p>
-    <w:p>
-      <w:pPr>
-        <w:ind w:left="360"/>
-      </w:pPr>
-    </w:p>
-    <w:p>
-      <w:pPr>
-        <w:ind w:left="360"/>
-      </w:pPr>
-      <w:r>
-        <w:lastRenderedPageBreak/>
+        <w:rPr>
+          <w:rFonts w:asciiTheme="majorHAnsi" w:hAnsiTheme="majorHAnsi"/>
+        </w:rPr>
+      </w:pPr>
+    </w:p>
+    <w:p>
+      <w:pPr>
+        <w:ind w:firstLine="360"/>
+        <w:rPr>
+          <w:rFonts w:asciiTheme="majorHAnsi" w:hAnsiTheme="majorHAnsi"/>
+        </w:rPr>
+      </w:pPr>
+      <w:r>
+        <w:rPr>
+          <w:rFonts w:asciiTheme="majorHAnsi" w:hAnsiTheme="majorHAnsi"/>
+        </w:rPr>
         <w:t>Using search engine of this website to return all record</w:t>
       </w:r>
     </w:p>
     <w:p>
       <w:pPr>
         <w:ind w:left="360"/>
-      </w:pPr>
-      <w:r>
-        <w:t xml:space="preserve">+ Search query: </w:t>
-      </w:r>
-      <w:r>
-        <w:t>Anything' or '1'='1</w:t>
-      </w:r>
-      <w:r>
-        <w:t>.</w:t>
-      </w:r>
-    </w:p>
-    <w:p>
-      <w:pPr>
-        <w:ind w:left="360"/>
-      </w:pPr>
-      <w:r>
-        <w:rPr>
+        <w:rPr>
+          <w:rFonts w:asciiTheme="majorHAnsi" w:hAnsiTheme="majorHAnsi"/>
+        </w:rPr>
+      </w:pPr>
+      <w:r>
+        <w:rPr>
+          <w:rFonts w:asciiTheme="majorHAnsi" w:hAnsiTheme="majorHAnsi"/>
+        </w:rPr>
+        <w:t>+ Search query: Anything' or '1'='1.</w:t>
+      </w:r>
+    </w:p>
+    <w:p>
+      <w:pPr>
+        <w:ind w:left="360"/>
+        <w:rPr>
+          <w:rFonts w:asciiTheme="majorHAnsi" w:hAnsiTheme="majorHAnsi"/>
+        </w:rPr>
+      </w:pPr>
+      <w:r>
+        <w:rPr>
+          <w:rFonts w:asciiTheme="majorHAnsi" w:hAnsiTheme="majorHAnsi"/>
           <w:noProof/>
         </w:rPr>
         <w:drawing>
@@ -223,25 +414,66 @@
     <w:p>
       <w:pPr>
         <w:ind w:left="360"/>
-      </w:pPr>
-      <w:r>
+        <w:rPr>
+          <w:rFonts w:asciiTheme="majorHAnsi" w:hAnsiTheme="majorHAnsi"/>
+        </w:rPr>
+      </w:pPr>
+    </w:p>
+    <w:p>
+      <w:pPr>
+        <w:ind w:left="360"/>
+        <w:rPr>
+          <w:rFonts w:asciiTheme="majorHAnsi" w:hAnsiTheme="majorHAnsi"/>
+        </w:rPr>
+      </w:pPr>
+    </w:p>
+    <w:p>
+      <w:pPr>
+        <w:ind w:left="360"/>
+        <w:rPr>
+          <w:rFonts w:asciiTheme="majorHAnsi" w:hAnsiTheme="majorHAnsi"/>
+        </w:rPr>
+      </w:pPr>
+    </w:p>
+    <w:p>
+      <w:pPr>
+        <w:ind w:left="360"/>
+        <w:rPr>
+          <w:rFonts w:asciiTheme="majorHAnsi" w:hAnsiTheme="majorHAnsi"/>
+        </w:rPr>
+      </w:pPr>
+      <w:r>
+        <w:rPr>
+          <w:rFonts w:asciiTheme="majorHAnsi" w:hAnsiTheme="majorHAnsi"/>
+        </w:rPr>
+        <w:lastRenderedPageBreak/>
         <w:t xml:space="preserve">+ </w:t>
       </w:r>
       <w:proofErr w:type="spellStart"/>
       <w:r>
+        <w:rPr>
+          <w:rFonts w:asciiTheme="majorHAnsi" w:hAnsiTheme="majorHAnsi"/>
+        </w:rPr>
         <w:t>Resutl</w:t>
       </w:r>
       <w:proofErr w:type="spellEnd"/>
       <w:r>
+        <w:rPr>
+          <w:rFonts w:asciiTheme="majorHAnsi" w:hAnsiTheme="majorHAnsi"/>
+        </w:rPr>
         <w:t>:</w:t>
       </w:r>
     </w:p>
     <w:p>
       <w:pPr>
         <w:ind w:left="360"/>
-      </w:pPr>
-      <w:r>
-        <w:rPr>
+        <w:rPr>
+          <w:rFonts w:asciiTheme="majorHAnsi" w:hAnsiTheme="majorHAnsi"/>
+        </w:rPr>
+      </w:pPr>
+      <w:r>
+        <w:rPr>
+          <w:rFonts w:asciiTheme="majorHAnsi" w:hAnsiTheme="majorHAnsi"/>
           <w:noProof/>
         </w:rPr>
         <w:drawing>
@@ -290,50 +522,77 @@
     <w:p>
       <w:pPr>
         <w:ind w:left="360"/>
-      </w:pPr>
-    </w:p>
-    <w:p>
-      <w:pPr>
-        <w:ind w:left="360"/>
-      </w:pPr>
-      <w:r>
-        <w:lastRenderedPageBreak/>
+        <w:rPr>
+          <w:rFonts w:asciiTheme="majorHAnsi" w:hAnsiTheme="majorHAnsi"/>
+        </w:rPr>
+      </w:pPr>
+    </w:p>
+    <w:p>
+      <w:pPr>
+        <w:ind w:left="360"/>
+        <w:rPr>
+          <w:rFonts w:asciiTheme="majorHAnsi" w:hAnsiTheme="majorHAnsi"/>
+        </w:rPr>
+      </w:pPr>
+      <w:r>
+        <w:rPr>
+          <w:rFonts w:asciiTheme="majorHAnsi" w:hAnsiTheme="majorHAnsi"/>
+        </w:rPr>
         <w:t>Using search field to get database name of this website</w:t>
       </w:r>
     </w:p>
     <w:p>
       <w:pPr>
         <w:ind w:left="360"/>
-      </w:pPr>
-      <w:r>
-        <w:t xml:space="preserve">+ Search query: </w:t>
-      </w:r>
-      <w:r>
-        <w:t>Anything' UNION SELECT '</w:t>
+        <w:rPr>
+          <w:rFonts w:asciiTheme="majorHAnsi" w:hAnsiTheme="majorHAnsi"/>
+        </w:rPr>
+      </w:pPr>
+      <w:r>
+        <w:rPr>
+          <w:rFonts w:asciiTheme="majorHAnsi" w:hAnsiTheme="majorHAnsi"/>
+        </w:rPr>
+        <w:t>+ Search query: Anything' UNION SELECT '</w:t>
       </w:r>
       <w:proofErr w:type="spellStart"/>
       <w:r>
+        <w:rPr>
+          <w:rFonts w:asciiTheme="majorHAnsi" w:hAnsiTheme="majorHAnsi"/>
+        </w:rPr>
         <w:t>string','string</w:t>
       </w:r>
       <w:proofErr w:type="spellEnd"/>
       <w:r>
+        <w:rPr>
+          <w:rFonts w:asciiTheme="majorHAnsi" w:hAnsiTheme="majorHAnsi"/>
+        </w:rPr>
         <w:t xml:space="preserve">', </w:t>
       </w:r>
       <w:proofErr w:type="spellStart"/>
       <w:r>
+        <w:rPr>
+          <w:rFonts w:asciiTheme="majorHAnsi" w:hAnsiTheme="majorHAnsi"/>
+        </w:rPr>
         <w:t>ora_database_name</w:t>
       </w:r>
       <w:proofErr w:type="spellEnd"/>
       <w:r>
+        <w:rPr>
+          <w:rFonts w:asciiTheme="majorHAnsi" w:hAnsiTheme="majorHAnsi"/>
+        </w:rPr>
         <w:t xml:space="preserve"> FROM dual --'</w:t>
       </w:r>
     </w:p>
     <w:p>
       <w:pPr>
         <w:ind w:left="360"/>
-      </w:pPr>
-      <w:r>
-        <w:rPr>
+        <w:rPr>
+          <w:rFonts w:asciiTheme="majorHAnsi" w:hAnsiTheme="majorHAnsi"/>
+        </w:rPr>
+      </w:pPr>
+      <w:r>
+        <w:rPr>
+          <w:rFonts w:asciiTheme="majorHAnsi" w:hAnsiTheme="majorHAnsi"/>
           <w:noProof/>
         </w:rPr>
         <w:drawing>
@@ -382,17 +641,28 @@
     <w:p>
       <w:pPr>
         <w:ind w:left="360"/>
-      </w:pPr>
-      <w:r>
+        <w:rPr>
+          <w:rFonts w:asciiTheme="majorHAnsi" w:hAnsiTheme="majorHAnsi"/>
+        </w:rPr>
+      </w:pPr>
+      <w:r>
+        <w:rPr>
+          <w:rFonts w:asciiTheme="majorHAnsi" w:hAnsiTheme="majorHAnsi"/>
+        </w:rPr>
+        <w:lastRenderedPageBreak/>
         <w:t>+ Result:</w:t>
       </w:r>
     </w:p>
     <w:p>
       <w:pPr>
         <w:ind w:left="360"/>
-      </w:pPr>
-      <w:r>
-        <w:rPr>
+        <w:rPr>
+          <w:rFonts w:asciiTheme="majorHAnsi" w:hAnsiTheme="majorHAnsi"/>
+        </w:rPr>
+      </w:pPr>
+      <w:r>
+        <w:rPr>
+          <w:rFonts w:asciiTheme="majorHAnsi" w:hAnsiTheme="majorHAnsi"/>
           <w:noProof/>
         </w:rPr>
         <w:drawing>
@@ -441,100 +711,133 @@
     <w:p>
       <w:pPr>
         <w:ind w:left="360"/>
-      </w:pPr>
-    </w:p>
-    <w:p>
-      <w:pPr>
-        <w:ind w:left="360"/>
-      </w:pPr>
-      <w:r>
-        <w:lastRenderedPageBreak/>
-        <w:t>Using s</w:t>
-      </w:r>
-      <w:r>
-        <w:t xml:space="preserve">earch field </w:t>
+        <w:rPr>
+          <w:rFonts w:asciiTheme="majorHAnsi" w:hAnsiTheme="majorHAnsi"/>
+        </w:rPr>
+      </w:pPr>
+    </w:p>
+    <w:p>
+      <w:pPr>
+        <w:ind w:left="360"/>
+        <w:rPr>
+          <w:rFonts w:asciiTheme="majorHAnsi" w:hAnsiTheme="majorHAnsi"/>
+        </w:rPr>
+      </w:pPr>
+      <w:r>
+        <w:rPr>
+          <w:rFonts w:asciiTheme="majorHAnsi" w:hAnsiTheme="majorHAnsi"/>
+        </w:rPr>
+        <w:t xml:space="preserve">Using search field </w:t>
       </w:r>
       <w:proofErr w:type="spellStart"/>
       <w:r>
-        <w:t>toupda</w:t>
-      </w:r>
-      <w:r>
-        <w:t>te</w:t>
+        <w:rPr>
+          <w:rFonts w:asciiTheme="majorHAnsi" w:hAnsiTheme="majorHAnsi"/>
+        </w:rPr>
+        <w:t>toupdate</w:t>
       </w:r>
       <w:proofErr w:type="spellEnd"/>
       <w:r>
-        <w:t xml:space="preserve"> the Employees table and set </w:t>
-      </w:r>
-      <w:r>
-        <w:t>the salary of employee Timothy Gates to 1</w:t>
-      </w:r>
-      <w:r>
-        <w:t>.</w:t>
-      </w:r>
-    </w:p>
-    <w:p>
-      <w:pPr>
-        <w:ind w:left="360"/>
-      </w:pPr>
-      <w:r>
+        <w:rPr>
+          <w:rFonts w:asciiTheme="majorHAnsi" w:hAnsiTheme="majorHAnsi"/>
+        </w:rPr>
+        <w:t xml:space="preserve"> the Employees table and set the salary of employee Timothy Gates to 1.</w:t>
+      </w:r>
+    </w:p>
+    <w:p>
+      <w:pPr>
+        <w:ind w:left="360"/>
+        <w:rPr>
+          <w:rFonts w:asciiTheme="majorHAnsi" w:hAnsiTheme="majorHAnsi"/>
+        </w:rPr>
+      </w:pPr>
+      <w:r>
+        <w:rPr>
+          <w:rFonts w:asciiTheme="majorHAnsi" w:hAnsiTheme="majorHAnsi"/>
+        </w:rPr>
         <w:t xml:space="preserve">+ Show salary of Timothy Gates using SQL Plus, </w:t>
       </w:r>
       <w:proofErr w:type="spellStart"/>
       <w:r>
+        <w:rPr>
+          <w:rFonts w:asciiTheme="majorHAnsi" w:hAnsiTheme="majorHAnsi"/>
+        </w:rPr>
         <w:t>quey</w:t>
       </w:r>
       <w:proofErr w:type="spellEnd"/>
       <w:r>
-        <w:t xml:space="preserve">: </w:t>
-      </w:r>
-      <w:r>
-        <w:t xml:space="preserve">select </w:t>
+        <w:rPr>
+          <w:rFonts w:asciiTheme="majorHAnsi" w:hAnsiTheme="majorHAnsi"/>
+        </w:rPr>
+        <w:t xml:space="preserve">: select </w:t>
       </w:r>
       <w:proofErr w:type="spellStart"/>
       <w:r>
+        <w:rPr>
+          <w:rFonts w:asciiTheme="majorHAnsi" w:hAnsiTheme="majorHAnsi"/>
+        </w:rPr>
         <w:t>first_name</w:t>
       </w:r>
       <w:proofErr w:type="spellEnd"/>
       <w:r>
+        <w:rPr>
+          <w:rFonts w:asciiTheme="majorHAnsi" w:hAnsiTheme="majorHAnsi"/>
+        </w:rPr>
         <w:t xml:space="preserve">, </w:t>
       </w:r>
       <w:proofErr w:type="spellStart"/>
       <w:r>
+        <w:rPr>
+          <w:rFonts w:asciiTheme="majorHAnsi" w:hAnsiTheme="majorHAnsi"/>
+        </w:rPr>
         <w:t>last_name</w:t>
       </w:r>
       <w:proofErr w:type="spellEnd"/>
       <w:r>
-        <w:t>, salary fro</w:t>
-      </w:r>
-      <w:r>
-        <w:t xml:space="preserve">m employees </w:t>
-      </w:r>
-      <w:r>
-        <w:t xml:space="preserve">where </w:t>
+        <w:rPr>
+          <w:rFonts w:asciiTheme="majorHAnsi" w:hAnsiTheme="majorHAnsi"/>
+        </w:rPr>
+        <w:t xml:space="preserve">, salary from employees where </w:t>
       </w:r>
       <w:proofErr w:type="spellStart"/>
       <w:r>
+        <w:rPr>
+          <w:rFonts w:asciiTheme="majorHAnsi" w:hAnsiTheme="majorHAnsi"/>
+        </w:rPr>
         <w:t>last_name</w:t>
       </w:r>
       <w:proofErr w:type="spellEnd"/>
       <w:r>
+        <w:rPr>
+          <w:rFonts w:asciiTheme="majorHAnsi" w:hAnsiTheme="majorHAnsi"/>
+        </w:rPr>
         <w:t xml:space="preserve">='Gates' and </w:t>
       </w:r>
       <w:proofErr w:type="spellStart"/>
       <w:r>
+        <w:rPr>
+          <w:rFonts w:asciiTheme="majorHAnsi" w:hAnsiTheme="majorHAnsi"/>
+        </w:rPr>
         <w:t>first_name</w:t>
       </w:r>
       <w:proofErr w:type="spellEnd"/>
       <w:r>
+        <w:rPr>
+          <w:rFonts w:asciiTheme="majorHAnsi" w:hAnsiTheme="majorHAnsi"/>
+        </w:rPr>
         <w:t>='Timothy';</w:t>
       </w:r>
     </w:p>
     <w:p>
       <w:pPr>
         <w:ind w:left="360"/>
-      </w:pPr>
-      <w:r>
-        <w:rPr>
+        <w:rPr>
+          <w:rFonts w:asciiTheme="majorHAnsi" w:hAnsiTheme="majorHAnsi"/>
+        </w:rPr>
+      </w:pPr>
+      <w:r>
+        <w:rPr>
+          <w:rFonts w:asciiTheme="majorHAnsi" w:hAnsiTheme="majorHAnsi"/>
           <w:noProof/>
         </w:rPr>
         <w:drawing>
@@ -583,47 +886,70 @@
     <w:p>
       <w:pPr>
         <w:ind w:left="360"/>
-      </w:pPr>
-      <w:r>
-        <w:t xml:space="preserve">+ Update salary of Timothy Gates using search field with query: </w:t>
-      </w:r>
-      <w:r>
-        <w:t>')</w:t>
-      </w:r>
-      <w:r>
-        <w:t xml:space="preserve">; update employees set salary=1 where </w:t>
+        <w:rPr>
+          <w:rFonts w:asciiTheme="majorHAnsi" w:hAnsiTheme="majorHAnsi"/>
+        </w:rPr>
+      </w:pPr>
+      <w:r>
+        <w:rPr>
+          <w:rFonts w:asciiTheme="majorHAnsi" w:hAnsiTheme="majorHAnsi"/>
+        </w:rPr>
+        <w:lastRenderedPageBreak/>
+        <w:t xml:space="preserve">+ Update salary of Timothy Gates using search field with query: '); update employees set salary=1 where </w:t>
       </w:r>
       <w:proofErr w:type="spellStart"/>
       <w:r>
+        <w:rPr>
+          <w:rFonts w:asciiTheme="majorHAnsi" w:hAnsiTheme="majorHAnsi"/>
+        </w:rPr>
         <w:t>last_name</w:t>
       </w:r>
       <w:proofErr w:type="spellEnd"/>
       <w:r>
+        <w:rPr>
+          <w:rFonts w:asciiTheme="majorHAnsi" w:hAnsiTheme="majorHAnsi"/>
+        </w:rPr>
         <w:t xml:space="preserve">='Gates' and </w:t>
       </w:r>
       <w:proofErr w:type="spellStart"/>
       <w:r>
+        <w:rPr>
+          <w:rFonts w:asciiTheme="majorHAnsi" w:hAnsiTheme="majorHAnsi"/>
+        </w:rPr>
         <w:t>first_name</w:t>
       </w:r>
       <w:proofErr w:type="spellEnd"/>
       <w:r>
+        <w:rPr>
+          <w:rFonts w:asciiTheme="majorHAnsi" w:hAnsiTheme="majorHAnsi"/>
+        </w:rPr>
         <w:t>='Timothy'; END;--'</w:t>
       </w:r>
     </w:p>
     <w:p>
       <w:pPr>
         <w:ind w:left="360"/>
-      </w:pPr>
-      <w:r>
+        <w:rPr>
+          <w:rFonts w:asciiTheme="majorHAnsi" w:hAnsiTheme="majorHAnsi"/>
+        </w:rPr>
+      </w:pPr>
+      <w:r>
+        <w:rPr>
+          <w:rFonts w:asciiTheme="majorHAnsi" w:hAnsiTheme="majorHAnsi"/>
+        </w:rPr>
         <w:t>+ Result:</w:t>
       </w:r>
     </w:p>
     <w:p>
       <w:pPr>
         <w:ind w:left="360"/>
-      </w:pPr>
-      <w:r>
-        <w:rPr>
+        <w:rPr>
+          <w:rFonts w:asciiTheme="majorHAnsi" w:hAnsiTheme="majorHAnsi"/>
+        </w:rPr>
+      </w:pPr>
+      <w:r>
+        <w:rPr>
+          <w:rFonts w:asciiTheme="majorHAnsi" w:hAnsiTheme="majorHAnsi"/>
           <w:noProof/>
         </w:rPr>
         <w:drawing>
@@ -672,13 +998,21 @@
     <w:p>
       <w:pPr>
         <w:ind w:left="360"/>
-      </w:pPr>
-      <w:r>
-        <w:lastRenderedPageBreak/>
+        <w:rPr>
+          <w:rFonts w:asciiTheme="majorHAnsi" w:hAnsiTheme="majorHAnsi"/>
+        </w:rPr>
+      </w:pPr>
+      <w:r>
+        <w:rPr>
+          <w:rFonts w:asciiTheme="majorHAnsi" w:hAnsiTheme="majorHAnsi"/>
+        </w:rPr>
         <w:t xml:space="preserve">+ View salary of Timothy Gates after SQL </w:t>
       </w:r>
       <w:proofErr w:type="spellStart"/>
       <w:r>
+        <w:rPr>
+          <w:rFonts w:asciiTheme="majorHAnsi" w:hAnsiTheme="majorHAnsi"/>
+        </w:rPr>
         <w:t>Injecttion</w:t>
       </w:r>
       <w:proofErr w:type="spellEnd"/>
@@ -686,9 +1020,13 @@
     <w:p>
       <w:pPr>
         <w:ind w:left="360"/>
-      </w:pPr>
-      <w:r>
-        <w:rPr>
+        <w:rPr>
+          <w:rFonts w:asciiTheme="majorHAnsi" w:hAnsiTheme="majorHAnsi"/>
+        </w:rPr>
+      </w:pPr>
+      <w:r>
+        <w:rPr>
+          <w:rFonts w:asciiTheme="majorHAnsi" w:hAnsiTheme="majorHAnsi"/>
           <w:noProof/>
         </w:rPr>
         <w:drawing>
@@ -735,42 +1073,63 @@
       </w:r>
     </w:p>
     <w:p>
-      <w:r>
+      <w:pPr>
+        <w:rPr>
+          <w:rFonts w:asciiTheme="majorHAnsi" w:hAnsiTheme="majorHAnsi"/>
+        </w:rPr>
+      </w:pPr>
+      <w:r>
+        <w:rPr>
+          <w:rFonts w:asciiTheme="majorHAnsi" w:hAnsiTheme="majorHAnsi"/>
+        </w:rPr>
         <w:br w:type="page"/>
       </w:r>
     </w:p>
     <w:p>
       <w:pPr>
         <w:ind w:left="360"/>
-      </w:pPr>
-      <w:r>
+        <w:rPr>
+          <w:rFonts w:asciiTheme="majorHAnsi" w:hAnsiTheme="majorHAnsi"/>
+        </w:rPr>
+      </w:pPr>
+      <w:r>
+        <w:rPr>
+          <w:rFonts w:asciiTheme="majorHAnsi" w:hAnsiTheme="majorHAnsi"/>
+        </w:rPr>
         <w:lastRenderedPageBreak/>
-        <w:t xml:space="preserve">Using SQL Injection to double the </w:t>
-      </w:r>
-      <w:r>
-        <w:t>salary of employee Alana Walsh</w:t>
-      </w:r>
-      <w:r>
+        <w:t>Using SQL Injection to double the salary of employee Alana Walsh</w:t>
+      </w:r>
+      <w:r>
+        <w:rPr>
+          <w:rFonts w:asciiTheme="majorHAnsi" w:hAnsiTheme="majorHAnsi"/>
+        </w:rPr>
         <w:t xml:space="preserve"> </w:t>
       </w:r>
     </w:p>
     <w:p>
       <w:pPr>
         <w:ind w:left="360"/>
-      </w:pPr>
-      <w:r>
-        <w:t xml:space="preserve">+ See salary of </w:t>
-      </w:r>
-      <w:r>
-        <w:t>Alana Walsh</w:t>
-      </w:r>
-    </w:p>
-    <w:p>
-      <w:pPr>
-        <w:ind w:left="360"/>
-      </w:pPr>
-      <w:r>
-        <w:rPr>
+        <w:rPr>
+          <w:rFonts w:asciiTheme="majorHAnsi" w:hAnsiTheme="majorHAnsi"/>
+        </w:rPr>
+      </w:pPr>
+      <w:r>
+        <w:rPr>
+          <w:rFonts w:asciiTheme="majorHAnsi" w:hAnsiTheme="majorHAnsi"/>
+        </w:rPr>
+        <w:t>+ See salary of Alana Walsh</w:t>
+      </w:r>
+    </w:p>
+    <w:p>
+      <w:pPr>
+        <w:ind w:left="360"/>
+        <w:rPr>
+          <w:rFonts w:asciiTheme="majorHAnsi" w:hAnsiTheme="majorHAnsi"/>
+        </w:rPr>
+      </w:pPr>
+      <w:r>
+        <w:rPr>
+          <w:rFonts w:asciiTheme="majorHAnsi" w:hAnsiTheme="majorHAnsi"/>
           <w:noProof/>
         </w:rPr>
         <w:drawing>
@@ -819,44 +1178,69 @@
     <w:p>
       <w:pPr>
         <w:ind w:left="360"/>
-      </w:pPr>
-      <w:r>
+        <w:rPr>
+          <w:rFonts w:asciiTheme="majorHAnsi" w:hAnsiTheme="majorHAnsi"/>
+        </w:rPr>
+      </w:pPr>
+      <w:r>
+        <w:rPr>
+          <w:rFonts w:asciiTheme="majorHAnsi" w:hAnsiTheme="majorHAnsi"/>
+        </w:rPr>
         <w:t xml:space="preserve">+ Update salary using search field by </w:t>
       </w:r>
       <w:proofErr w:type="spellStart"/>
       <w:r>
+        <w:rPr>
+          <w:rFonts w:asciiTheme="majorHAnsi" w:hAnsiTheme="majorHAnsi"/>
+        </w:rPr>
         <w:t>quey</w:t>
       </w:r>
       <w:proofErr w:type="spellEnd"/>
       <w:r>
-        <w:t xml:space="preserve">: </w:t>
-      </w:r>
-      <w:r>
-        <w:t xml:space="preserve">'); update employees set salary = salary + salary where </w:t>
+        <w:rPr>
+          <w:rFonts w:asciiTheme="majorHAnsi" w:hAnsiTheme="majorHAnsi"/>
+        </w:rPr>
+        <w:t xml:space="preserve">: '); update employees set salary = salary + salary where </w:t>
       </w:r>
       <w:proofErr w:type="spellStart"/>
       <w:r>
+        <w:rPr>
+          <w:rFonts w:asciiTheme="majorHAnsi" w:hAnsiTheme="majorHAnsi"/>
+        </w:rPr>
         <w:t>last_name</w:t>
       </w:r>
       <w:proofErr w:type="spellEnd"/>
       <w:r>
+        <w:rPr>
+          <w:rFonts w:asciiTheme="majorHAnsi" w:hAnsiTheme="majorHAnsi"/>
+        </w:rPr>
         <w:t xml:space="preserve">='Walsh' and </w:t>
       </w:r>
       <w:proofErr w:type="spellStart"/>
       <w:r>
+        <w:rPr>
+          <w:rFonts w:asciiTheme="majorHAnsi" w:hAnsiTheme="majorHAnsi"/>
+        </w:rPr>
         <w:t>first_name</w:t>
       </w:r>
       <w:proofErr w:type="spellEnd"/>
       <w:r>
+        <w:rPr>
+          <w:rFonts w:asciiTheme="majorHAnsi" w:hAnsiTheme="majorHAnsi"/>
+        </w:rPr>
         <w:t>='Alana'; END;--'</w:t>
       </w:r>
     </w:p>
     <w:p>
       <w:pPr>
         <w:ind w:left="360"/>
-      </w:pPr>
-      <w:r>
-        <w:rPr>
+        <w:rPr>
+          <w:rFonts w:asciiTheme="majorHAnsi" w:hAnsiTheme="majorHAnsi"/>
+        </w:rPr>
+      </w:pPr>
+      <w:r>
+        <w:rPr>
+          <w:rFonts w:asciiTheme="majorHAnsi" w:hAnsiTheme="majorHAnsi"/>
           <w:noProof/>
         </w:rPr>
         <w:drawing>
@@ -905,13 +1289,22 @@
     <w:p>
       <w:pPr>
         <w:ind w:left="360"/>
-      </w:pPr>
-    </w:p>
-    <w:p>
-      <w:pPr>
-        <w:ind w:left="360"/>
-      </w:pPr>
-      <w:r>
+        <w:rPr>
+          <w:rFonts w:asciiTheme="majorHAnsi" w:hAnsiTheme="majorHAnsi"/>
+        </w:rPr>
+      </w:pPr>
+    </w:p>
+    <w:p>
+      <w:pPr>
+        <w:ind w:left="360"/>
+        <w:rPr>
+          <w:rFonts w:asciiTheme="majorHAnsi" w:hAnsiTheme="majorHAnsi"/>
+        </w:rPr>
+      </w:pPr>
+      <w:r>
+        <w:rPr>
+          <w:rFonts w:asciiTheme="majorHAnsi" w:hAnsiTheme="majorHAnsi"/>
+        </w:rPr>
         <w:lastRenderedPageBreak/>
         <w:t xml:space="preserve">+ Result: </w:t>
       </w:r>
@@ -919,9 +1312,13 @@
     <w:p>
       <w:pPr>
         <w:ind w:left="360"/>
-      </w:pPr>
-      <w:r>
-        <w:rPr>
+        <w:rPr>
+          <w:rFonts w:asciiTheme="majorHAnsi" w:hAnsiTheme="majorHAnsi"/>
+        </w:rPr>
+      </w:pPr>
+      <w:r>
+        <w:rPr>
+          <w:rFonts w:asciiTheme="majorHAnsi" w:hAnsiTheme="majorHAnsi"/>
           <w:noProof/>
         </w:rPr>
         <w:drawing>
@@ -970,33 +1367,55 @@
     <w:p>
       <w:pPr>
         <w:ind w:left="360"/>
-      </w:pPr>
-      <w:r>
+        <w:rPr>
+          <w:rFonts w:asciiTheme="majorHAnsi" w:hAnsiTheme="majorHAnsi"/>
+        </w:rPr>
+      </w:pPr>
+      <w:r>
+        <w:rPr>
+          <w:rFonts w:asciiTheme="majorHAnsi" w:hAnsiTheme="majorHAnsi"/>
+        </w:rPr>
         <w:t xml:space="preserve">Using SQL Injection to delete employee has </w:t>
       </w:r>
       <w:proofErr w:type="spellStart"/>
       <w:r>
+        <w:rPr>
+          <w:rFonts w:asciiTheme="majorHAnsi" w:hAnsiTheme="majorHAnsi"/>
+        </w:rPr>
         <w:t>employees_id</w:t>
       </w:r>
       <w:proofErr w:type="spellEnd"/>
       <w:r>
+        <w:rPr>
+          <w:rFonts w:asciiTheme="majorHAnsi" w:hAnsiTheme="majorHAnsi"/>
+        </w:rPr>
         <w:t xml:space="preserve"> = 207</w:t>
       </w:r>
     </w:p>
     <w:p>
       <w:pPr>
         <w:ind w:left="360"/>
-      </w:pPr>
-      <w:r>
+        <w:rPr>
+          <w:rFonts w:asciiTheme="majorHAnsi" w:hAnsiTheme="majorHAnsi"/>
+        </w:rPr>
+      </w:pPr>
+      <w:r>
+        <w:rPr>
+          <w:rFonts w:asciiTheme="majorHAnsi" w:hAnsiTheme="majorHAnsi"/>
+        </w:rPr>
         <w:t>+ See this employee:</w:t>
       </w:r>
     </w:p>
     <w:p>
       <w:pPr>
         <w:ind w:left="360"/>
-      </w:pPr>
-      <w:r>
-        <w:rPr>
+        <w:rPr>
+          <w:rFonts w:asciiTheme="majorHAnsi" w:hAnsiTheme="majorHAnsi"/>
+        </w:rPr>
+      </w:pPr>
+      <w:r>
+        <w:rPr>
+          <w:rFonts w:asciiTheme="majorHAnsi" w:hAnsiTheme="majorHAnsi"/>
           <w:noProof/>
         </w:rPr>
         <w:drawing>
@@ -1045,39 +1464,64 @@
     <w:p>
       <w:pPr>
         <w:ind w:left="360"/>
-      </w:pPr>
-    </w:p>
-    <w:p>
-      <w:pPr>
-        <w:ind w:left="360"/>
-      </w:pPr>
-      <w:r>
+        <w:rPr>
+          <w:rFonts w:asciiTheme="majorHAnsi" w:hAnsiTheme="majorHAnsi"/>
+        </w:rPr>
+      </w:pPr>
+    </w:p>
+    <w:p>
+      <w:pPr>
+        <w:ind w:left="360"/>
+        <w:rPr>
+          <w:rFonts w:asciiTheme="majorHAnsi" w:hAnsiTheme="majorHAnsi"/>
+        </w:rPr>
+      </w:pPr>
+      <w:r>
+        <w:rPr>
+          <w:rFonts w:asciiTheme="majorHAnsi" w:hAnsiTheme="majorHAnsi"/>
+        </w:rPr>
         <w:lastRenderedPageBreak/>
         <w:t xml:space="preserve">+ Delete this employee using SQL Injection with </w:t>
       </w:r>
       <w:proofErr w:type="gramStart"/>
       <w:r>
+        <w:rPr>
+          <w:rFonts w:asciiTheme="majorHAnsi" w:hAnsiTheme="majorHAnsi"/>
+        </w:rPr>
         <w:t>query :</w:t>
       </w:r>
       <w:proofErr w:type="gramEnd"/>
       <w:r>
+        <w:rPr>
+          <w:rFonts w:asciiTheme="majorHAnsi" w:hAnsiTheme="majorHAnsi"/>
+        </w:rPr>
         <w:t xml:space="preserve">  '); delete from employees where </w:t>
       </w:r>
       <w:proofErr w:type="spellStart"/>
       <w:r>
+        <w:rPr>
+          <w:rFonts w:asciiTheme="majorHAnsi" w:hAnsiTheme="majorHAnsi"/>
+        </w:rPr>
         <w:t>employee_id</w:t>
       </w:r>
       <w:proofErr w:type="spellEnd"/>
       <w:r>
+        <w:rPr>
+          <w:rFonts w:asciiTheme="majorHAnsi" w:hAnsiTheme="majorHAnsi"/>
+        </w:rPr>
         <w:t xml:space="preserve">  = 180; END;--'</w:t>
       </w:r>
     </w:p>
     <w:p>
       <w:pPr>
         <w:ind w:left="360"/>
-      </w:pPr>
-      <w:r>
-        <w:rPr>
+        <w:rPr>
+          <w:rFonts w:asciiTheme="majorHAnsi" w:hAnsiTheme="majorHAnsi"/>
+        </w:rPr>
+      </w:pPr>
+      <w:r>
+        <w:rPr>
+          <w:rFonts w:asciiTheme="majorHAnsi" w:hAnsiTheme="majorHAnsi"/>
           <w:noProof/>
         </w:rPr>
         <w:drawing>
@@ -1126,9 +1570,13 @@
     <w:p>
       <w:pPr>
         <w:ind w:left="360"/>
-      </w:pPr>
-      <w:r>
-        <w:rPr>
+        <w:rPr>
+          <w:rFonts w:asciiTheme="majorHAnsi" w:hAnsiTheme="majorHAnsi"/>
+        </w:rPr>
+      </w:pPr>
+      <w:r>
+        <w:rPr>
+          <w:rFonts w:asciiTheme="majorHAnsi" w:hAnsiTheme="majorHAnsi"/>
           <w:noProof/>
         </w:rPr>
         <w:drawing>
@@ -1177,23 +1625,38 @@
     <w:p>
       <w:pPr>
         <w:ind w:left="360"/>
-      </w:pPr>
-    </w:p>
-    <w:p>
-      <w:pPr>
-        <w:ind w:left="360"/>
-      </w:pPr>
-    </w:p>
-    <w:p>
-      <w:pPr>
-        <w:ind w:left="360"/>
-      </w:pPr>
-    </w:p>
-    <w:p>
-      <w:pPr>
-        <w:ind w:left="360"/>
-      </w:pPr>
-      <w:r>
+        <w:rPr>
+          <w:rFonts w:asciiTheme="majorHAnsi" w:hAnsiTheme="majorHAnsi"/>
+        </w:rPr>
+      </w:pPr>
+    </w:p>
+    <w:p>
+      <w:pPr>
+        <w:ind w:left="360"/>
+        <w:rPr>
+          <w:rFonts w:asciiTheme="majorHAnsi" w:hAnsiTheme="majorHAnsi"/>
+        </w:rPr>
+      </w:pPr>
+    </w:p>
+    <w:p>
+      <w:pPr>
+        <w:ind w:left="360"/>
+        <w:rPr>
+          <w:rFonts w:asciiTheme="majorHAnsi" w:hAnsiTheme="majorHAnsi"/>
+        </w:rPr>
+      </w:pPr>
+    </w:p>
+    <w:p>
+      <w:pPr>
+        <w:ind w:left="360"/>
+        <w:rPr>
+          <w:rFonts w:asciiTheme="majorHAnsi" w:hAnsiTheme="majorHAnsi"/>
+        </w:rPr>
+      </w:pPr>
+      <w:r>
+        <w:rPr>
+          <w:rFonts w:asciiTheme="majorHAnsi" w:hAnsiTheme="majorHAnsi"/>
+        </w:rPr>
         <w:lastRenderedPageBreak/>
         <w:t>+ Check this employee again:</w:t>
       </w:r>
@@ -1201,9 +1664,13 @@
     <w:p>
       <w:pPr>
         <w:ind w:left="360"/>
-      </w:pPr>
-      <w:r>
-        <w:rPr>
+        <w:rPr>
+          <w:rFonts w:asciiTheme="majorHAnsi" w:hAnsiTheme="majorHAnsi"/>
+        </w:rPr>
+      </w:pPr>
+      <w:r>
+        <w:rPr>
+          <w:rFonts w:asciiTheme="majorHAnsi" w:hAnsiTheme="majorHAnsi"/>
           <w:noProof/>
         </w:rPr>
         <w:drawing>
@@ -1252,44 +1719,69 @@
     <w:p>
       <w:pPr>
         <w:ind w:left="360"/>
-      </w:pPr>
-      <w:r>
+        <w:rPr>
+          <w:rFonts w:asciiTheme="majorHAnsi" w:hAnsiTheme="majorHAnsi"/>
+        </w:rPr>
+      </w:pPr>
+      <w:r>
+        <w:rPr>
+          <w:rFonts w:asciiTheme="majorHAnsi" w:hAnsiTheme="majorHAnsi"/>
+        </w:rPr>
         <w:t>Get table name using SQL Injection</w:t>
       </w:r>
     </w:p>
     <w:p>
       <w:pPr>
         <w:ind w:left="360"/>
-      </w:pPr>
-      <w:r>
-        <w:t xml:space="preserve">+ Get table name by query on password field using query </w:t>
-      </w:r>
-      <w:r>
-        <w:t xml:space="preserve">Anything' UNION SELECT </w:t>
+        <w:rPr>
+          <w:rFonts w:asciiTheme="majorHAnsi" w:hAnsiTheme="majorHAnsi"/>
+        </w:rPr>
+      </w:pPr>
+      <w:r>
+        <w:rPr>
+          <w:rFonts w:asciiTheme="majorHAnsi" w:hAnsiTheme="majorHAnsi"/>
+        </w:rPr>
+        <w:t xml:space="preserve">+ Get table name by query on password field using query Anything' UNION SELECT </w:t>
       </w:r>
       <w:proofErr w:type="spellStart"/>
       <w:r>
+        <w:rPr>
+          <w:rFonts w:asciiTheme="majorHAnsi" w:hAnsiTheme="majorHAnsi"/>
+        </w:rPr>
         <w:t>table_name</w:t>
       </w:r>
       <w:proofErr w:type="spellEnd"/>
       <w:r>
+        <w:rPr>
+          <w:rFonts w:asciiTheme="majorHAnsi" w:hAnsiTheme="majorHAnsi"/>
+        </w:rPr>
         <w:t xml:space="preserve">, 'string' FROM tabs WHERE </w:t>
       </w:r>
       <w:proofErr w:type="spellStart"/>
       <w:r>
+        <w:rPr>
+          <w:rFonts w:asciiTheme="majorHAnsi" w:hAnsiTheme="majorHAnsi"/>
+        </w:rPr>
         <w:t>table_name</w:t>
       </w:r>
       <w:proofErr w:type="spellEnd"/>
       <w:r>
+        <w:rPr>
+          <w:rFonts w:asciiTheme="majorHAnsi" w:hAnsiTheme="majorHAnsi"/>
+        </w:rPr>
         <w:t xml:space="preserve"> like '%</w:t>
       </w:r>
     </w:p>
     <w:p>
       <w:pPr>
         <w:ind w:left="360"/>
-      </w:pPr>
-      <w:r>
-        <w:rPr>
+        <w:rPr>
+          <w:rFonts w:asciiTheme="majorHAnsi" w:hAnsiTheme="majorHAnsi"/>
+        </w:rPr>
+      </w:pPr>
+      <w:r>
+        <w:rPr>
+          <w:rFonts w:asciiTheme="majorHAnsi" w:hAnsiTheme="majorHAnsi"/>
           <w:noProof/>
         </w:rPr>
         <w:drawing>
@@ -1338,13 +1830,22 @@
     <w:p>
       <w:pPr>
         <w:ind w:left="360"/>
-      </w:pPr>
-    </w:p>
-    <w:p>
-      <w:pPr>
-        <w:ind w:left="360"/>
-      </w:pPr>
-      <w:r>
+        <w:rPr>
+          <w:rFonts w:asciiTheme="majorHAnsi" w:hAnsiTheme="majorHAnsi"/>
+        </w:rPr>
+      </w:pPr>
+    </w:p>
+    <w:p>
+      <w:pPr>
+        <w:ind w:left="360"/>
+        <w:rPr>
+          <w:rFonts w:asciiTheme="majorHAnsi" w:hAnsiTheme="majorHAnsi"/>
+        </w:rPr>
+      </w:pPr>
+      <w:r>
+        <w:rPr>
+          <w:rFonts w:asciiTheme="majorHAnsi" w:hAnsiTheme="majorHAnsi"/>
+        </w:rPr>
         <w:lastRenderedPageBreak/>
         <w:t xml:space="preserve">+ Result: </w:t>
       </w:r>
@@ -1352,9 +1853,13 @@
     <w:p>
       <w:pPr>
         <w:ind w:left="360"/>
-      </w:pPr>
-      <w:r>
-        <w:rPr>
+        <w:rPr>
+          <w:rFonts w:asciiTheme="majorHAnsi" w:hAnsiTheme="majorHAnsi"/>
+        </w:rPr>
+      </w:pPr>
+      <w:r>
+        <w:rPr>
+          <w:rFonts w:asciiTheme="majorHAnsi" w:hAnsiTheme="majorHAnsi"/>
           <w:noProof/>
         </w:rPr>
         <w:drawing>
@@ -1403,8 +1908,14 @@
     <w:p>
       <w:pPr>
         <w:ind w:left="360"/>
-      </w:pPr>
-      <w:r>
+        <w:rPr>
+          <w:rFonts w:asciiTheme="majorHAnsi" w:hAnsiTheme="majorHAnsi"/>
+        </w:rPr>
+      </w:pPr>
+      <w:r>
+        <w:rPr>
+          <w:rFonts w:asciiTheme="majorHAnsi" w:hAnsiTheme="majorHAnsi"/>
+        </w:rPr>
         <w:t>Conclusion: Hacker can get information, data, play with your data on database by using SQL Injection.</w:t>
       </w:r>
     </w:p>
@@ -1416,7 +1927,13 @@
         <w:t>Encryption Data store in Database</w:t>
       </w:r>
     </w:p>
-    <w:p/>
+    <w:p>
+      <w:pPr>
+        <w:rPr>
+          <w:rFonts w:asciiTheme="majorHAnsi" w:hAnsiTheme="majorHAnsi"/>
+        </w:rPr>
+      </w:pPr>
+    </w:p>
     <w:sectPr>
       <w:pgSz w:w="12240" w:h="15840"/>
       <w:pgMar w:top="1440" w:right="1440" w:bottom="1440" w:left="1440" w:header="720" w:footer="720" w:gutter="0"/>

</xml_diff>